<commit_message>
Add text to ISYS3001.docx
</commit_message>
<xml_diff>
--- a/ISYS3001.docx
+++ b/ISYS3001.docx
@@ -53,6 +53,11 @@
     </w:p>
     <w:p>
       <w:r>
+        <w:t>Version management is use by large corporations to collaborate on large codebases.</w:t>
+      </w:r>
+    </w:p>
+    <w:p>
+      <w:r>
         <w:t>A cool quote by Edsger Dijkstra:</w:t>
       </w:r>
     </w:p>
@@ -70,19 +75,7 @@
           <w:szCs w:val="21"/>
           <w:shd w:val="clear" w:color="auto" w:fill="FFFFFF"/>
         </w:rPr>
-        <w:t>Computer science is no more about computers than astronomy is about telescopes.</w:t>
-      </w:r>
-      <w:r>
-        <w:rPr>
-          <w:rFonts w:ascii="Arial" w:hAnsi="Arial" w:cs="Arial"/>
-          <w:i/>
-          <w:iCs/>
-          <w:color w:val="4D5156"/>
-          <w:sz w:val="21"/>
-          <w:szCs w:val="21"/>
-          <w:shd w:val="clear" w:color="auto" w:fill="FFFFFF"/>
-        </w:rPr>
-        <w:t>”</w:t>
+        <w:t>Computer science is no more about computers than astronomy is about telescopes.”</w:t>
       </w:r>
     </w:p>
     <w:sectPr>

</xml_diff>